<commit_message>
removed the only subheading
</commit_message>
<xml_diff>
--- a/qa/AutomatedTestingVsChecking.docx
+++ b/qa/AutomatedTestingVsChecking.docx
@@ -1572,182 +1572,138 @@
           <w:color w:val="000000"/>
         </w:rPr>
       </w:pPr>
-    </w:p>
-    <w:p>
-      <w:pPr>
-        <w:widowControl w:val="0"/>
-        <w:autoSpaceDE w:val="0"/>
-        <w:autoSpaceDN w:val="0"/>
-        <w:adjustRightInd w:val="0"/>
-        <w:spacing w:line="280" w:lineRule="atLeast"/>
-        <w:rPr>
-          <w:rFonts w:ascii="Calibri" w:hAnsi="Calibri" w:cs="Times"/>
-          <w:color w:val="000000"/>
-        </w:rPr>
-      </w:pPr>
-      <w:r>
-        <w:rPr>
-          <w:rFonts w:ascii="Calibri" w:hAnsi="Calibri" w:cs="Times"/>
-          <w:b/>
-          <w:bCs/>
-          <w:color w:val="000000"/>
-        </w:rPr>
-        <w:t>So, w</w:t>
-      </w:r>
-      <w:r>
-        <w:rPr>
-          <w:rFonts w:ascii="Calibri" w:hAnsi="Calibri" w:cs="Times"/>
-          <w:b/>
-          <w:bCs/>
-          <w:color w:val="000000"/>
-        </w:rPr>
-        <w:t>hat does the future hold?</w:t>
-      </w:r>
-    </w:p>
-    <w:p>
-      <w:pPr>
-        <w:widowControl w:val="0"/>
-        <w:autoSpaceDE w:val="0"/>
-        <w:autoSpaceDN w:val="0"/>
-        <w:adjustRightInd w:val="0"/>
-        <w:spacing w:line="280" w:lineRule="atLeast"/>
-        <w:rPr>
-          <w:rFonts w:ascii="Calibri" w:hAnsi="Calibri" w:cs="Times"/>
-          <w:color w:val="000000"/>
-        </w:rPr>
-      </w:pPr>
-    </w:p>
-    <w:p>
-      <w:pPr>
-        <w:widowControl w:val="0"/>
-        <w:autoSpaceDE w:val="0"/>
-        <w:autoSpaceDN w:val="0"/>
-        <w:adjustRightInd w:val="0"/>
-        <w:spacing w:line="280" w:lineRule="atLeast"/>
-        <w:rPr>
-          <w:rFonts w:ascii="Calibri" w:hAnsi="Calibri" w:cs="Times"/>
-          <w:color w:val="000000"/>
-        </w:rPr>
-      </w:pPr>
-      <w:r>
-        <w:rPr>
-          <w:rFonts w:ascii="Calibri" w:hAnsi="Calibri" w:cs="Times"/>
-          <w:color w:val="000000"/>
-        </w:rPr>
-        <w:t xml:space="preserve">It’s a long journey for us and </w:t>
-      </w:r>
-      <w:r>
-        <w:rPr>
-          <w:rFonts w:ascii="Calibri" w:hAnsi="Calibri" w:cs="Times"/>
-          <w:color w:val="000000"/>
-        </w:rPr>
-        <w:t xml:space="preserve">there are </w:t>
-      </w:r>
-      <w:r>
-        <w:rPr>
-          <w:rFonts w:ascii="Calibri" w:hAnsi="Calibri" w:cs="Times"/>
-          <w:color w:val="000000"/>
-        </w:rPr>
-        <w:t xml:space="preserve">many challenges to be faced as there’s currently a disconnect in the testing community in terms of understanding what automated testing is </w:t>
-      </w:r>
-      <w:r>
-        <w:rPr>
-          <w:rFonts w:ascii="Calibri" w:hAnsi="Calibri" w:cs="Times"/>
-          <w:color w:val="000000"/>
-        </w:rPr>
-        <w:t>(</w:t>
-      </w:r>
-      <w:r>
-        <w:rPr>
-          <w:rFonts w:ascii="Calibri" w:hAnsi="Calibri" w:cs="Times"/>
-          <w:color w:val="000000"/>
-        </w:rPr>
-        <w:t>or isn’t</w:t>
-      </w:r>
-      <w:r>
-        <w:rPr>
-          <w:rFonts w:ascii="Calibri" w:hAnsi="Calibri" w:cs="Times"/>
-          <w:color w:val="000000"/>
-        </w:rPr>
-        <w:t>)</w:t>
-      </w:r>
-      <w:r>
-        <w:rPr>
-          <w:rFonts w:ascii="Calibri" w:hAnsi="Calibri" w:cs="Times"/>
-          <w:color w:val="000000"/>
-        </w:rPr>
-        <w:t xml:space="preserve"> and what it should be called. </w:t>
-      </w:r>
-      <w:r>
-        <w:rPr>
-          <w:rFonts w:ascii="Calibri" w:hAnsi="Calibri" w:cs="Times"/>
-          <w:color w:val="000000"/>
-        </w:rPr>
-        <w:t>For us to fully understand a constantly evolving subject such as automated testing - which we are still learning about now and working out best practises and what this term actually means - we must always be applying our knowledg</w:t>
-      </w:r>
-      <w:r>
-        <w:rPr>
-          <w:rFonts w:ascii="Calibri" w:hAnsi="Calibri" w:cs="Times"/>
-          <w:color w:val="000000"/>
-        </w:rPr>
-        <w:t xml:space="preserve">e and redefining what we know - </w:t>
-      </w:r>
-      <w:r>
-        <w:rPr>
-          <w:rFonts w:ascii="Calibri" w:hAnsi="Calibri" w:cs="Times"/>
-          <w:color w:val="000000"/>
-        </w:rPr>
-        <w:t>then we</w:t>
-      </w:r>
-      <w:r>
-        <w:rPr>
-          <w:rFonts w:ascii="Calibri" w:hAnsi="Calibri" w:cs="Times"/>
-          <w:color w:val="000000"/>
-        </w:rPr>
-        <w:t xml:space="preserve"> can</w:t>
-      </w:r>
-      <w:r>
-        <w:rPr>
-          <w:rFonts w:ascii="Calibri" w:hAnsi="Calibri" w:cs="Times"/>
-          <w:color w:val="000000"/>
-        </w:rPr>
-        <w:t xml:space="preserve"> preach what we practice!</w:t>
-      </w:r>
-    </w:p>
-    <w:p>
-      <w:pPr>
-        <w:widowControl w:val="0"/>
-        <w:autoSpaceDE w:val="0"/>
-        <w:autoSpaceDN w:val="0"/>
-        <w:adjustRightInd w:val="0"/>
-        <w:spacing w:line="280" w:lineRule="atLeast"/>
-        <w:rPr>
-          <w:rFonts w:ascii="Calibri" w:hAnsi="Calibri" w:cs="Times"/>
-          <w:color w:val="000000"/>
-        </w:rPr>
-      </w:pPr>
-    </w:p>
-    <w:p>
-      <w:pPr>
-        <w:widowControl w:val="0"/>
-        <w:autoSpaceDE w:val="0"/>
-        <w:autoSpaceDN w:val="0"/>
-        <w:adjustRightInd w:val="0"/>
-        <w:spacing w:line="280" w:lineRule="atLeast"/>
-        <w:rPr>
-          <w:rFonts w:ascii="Calibri" w:hAnsi="Calibri" w:cs="Times"/>
-          <w:color w:val="000000"/>
-        </w:rPr>
-      </w:pPr>
-      <w:r>
-        <w:rPr>
-          <w:rFonts w:ascii="Calibri" w:hAnsi="Calibri" w:cs="Times"/>
-          <w:color w:val="000000"/>
-        </w:rPr>
-        <w:t>As I write this article I have come to realise that there is a subtle difference in automated testing vs test automation, but we can talk about that another time…</w:t>
-      </w:r>
       <w:bookmarkStart w:id="0" w:name="_GoBack"/>
       <w:bookmarkEnd w:id="0"/>
+    </w:p>
+    <w:p>
+      <w:pPr>
+        <w:widowControl w:val="0"/>
+        <w:autoSpaceDE w:val="0"/>
+        <w:autoSpaceDN w:val="0"/>
+        <w:adjustRightInd w:val="0"/>
+        <w:spacing w:line="280" w:lineRule="atLeast"/>
+        <w:rPr>
+          <w:rFonts w:ascii="Calibri" w:hAnsi="Calibri" w:cs="Times"/>
+          <w:color w:val="000000"/>
+        </w:rPr>
+      </w:pPr>
+      <w:r>
+        <w:rPr>
+          <w:rFonts w:ascii="Calibri" w:hAnsi="Calibri" w:cs="Times"/>
+          <w:color w:val="000000"/>
+        </w:rPr>
+        <w:t xml:space="preserve">It’s a long journey for us and </w:t>
+      </w:r>
+      <w:r>
+        <w:rPr>
+          <w:rFonts w:ascii="Calibri" w:hAnsi="Calibri" w:cs="Times"/>
+          <w:color w:val="000000"/>
+        </w:rPr>
+        <w:t xml:space="preserve">there are </w:t>
+      </w:r>
+      <w:r>
+        <w:rPr>
+          <w:rFonts w:ascii="Calibri" w:hAnsi="Calibri" w:cs="Times"/>
+          <w:color w:val="000000"/>
+        </w:rPr>
+        <w:t xml:space="preserve">many challenges to be faced as there’s currently a disconnect in the testing community in terms of understanding what automated testing is </w:t>
+      </w:r>
+      <w:r>
+        <w:rPr>
+          <w:rFonts w:ascii="Calibri" w:hAnsi="Calibri" w:cs="Times"/>
+          <w:color w:val="000000"/>
+        </w:rPr>
+        <w:t>(</w:t>
+      </w:r>
+      <w:r>
+        <w:rPr>
+          <w:rFonts w:ascii="Calibri" w:hAnsi="Calibri" w:cs="Times"/>
+          <w:color w:val="000000"/>
+        </w:rPr>
+        <w:t>or isn’t</w:t>
+      </w:r>
+      <w:r>
+        <w:rPr>
+          <w:rFonts w:ascii="Calibri" w:hAnsi="Calibri" w:cs="Times"/>
+          <w:color w:val="000000"/>
+        </w:rPr>
+        <w:t>)</w:t>
+      </w:r>
+      <w:r>
+        <w:rPr>
+          <w:rFonts w:ascii="Calibri" w:hAnsi="Calibri" w:cs="Times"/>
+          <w:color w:val="000000"/>
+        </w:rPr>
+        <w:t xml:space="preserve"> and what it should be called. </w:t>
+      </w:r>
+      <w:r>
+        <w:rPr>
+          <w:rFonts w:ascii="Calibri" w:hAnsi="Calibri" w:cs="Times"/>
+          <w:color w:val="000000"/>
+        </w:rPr>
+        <w:t>For us to fully understand a constantly evolving subject such as automated testing - which we are still learning about now and working out best practises and what this term actually means - we must always be applying our knowledg</w:t>
+      </w:r>
+      <w:r>
+        <w:rPr>
+          <w:rFonts w:ascii="Calibri" w:hAnsi="Calibri" w:cs="Times"/>
+          <w:color w:val="000000"/>
+        </w:rPr>
+        <w:t xml:space="preserve">e and redefining what we know - </w:t>
+      </w:r>
+      <w:r>
+        <w:rPr>
+          <w:rFonts w:ascii="Calibri" w:hAnsi="Calibri" w:cs="Times"/>
+          <w:color w:val="000000"/>
+        </w:rPr>
+        <w:t>then we</w:t>
+      </w:r>
+      <w:r>
+        <w:rPr>
+          <w:rFonts w:ascii="Calibri" w:hAnsi="Calibri" w:cs="Times"/>
+          <w:color w:val="000000"/>
+        </w:rPr>
+        <w:t xml:space="preserve"> can</w:t>
+      </w:r>
+      <w:r>
+        <w:rPr>
+          <w:rFonts w:ascii="Calibri" w:hAnsi="Calibri" w:cs="Times"/>
+          <w:color w:val="000000"/>
+        </w:rPr>
+        <w:t xml:space="preserve"> preach what we practice!</w:t>
+      </w:r>
+    </w:p>
+    <w:p>
+      <w:pPr>
+        <w:widowControl w:val="0"/>
+        <w:autoSpaceDE w:val="0"/>
+        <w:autoSpaceDN w:val="0"/>
+        <w:adjustRightInd w:val="0"/>
+        <w:spacing w:line="280" w:lineRule="atLeast"/>
+        <w:rPr>
+          <w:rFonts w:ascii="Calibri" w:hAnsi="Calibri" w:cs="Times"/>
+          <w:color w:val="000000"/>
+        </w:rPr>
+      </w:pPr>
+    </w:p>
+    <w:p>
+      <w:pPr>
+        <w:widowControl w:val="0"/>
+        <w:autoSpaceDE w:val="0"/>
+        <w:autoSpaceDN w:val="0"/>
+        <w:adjustRightInd w:val="0"/>
+        <w:spacing w:line="280" w:lineRule="atLeast"/>
+        <w:rPr>
+          <w:rFonts w:ascii="Calibri" w:hAnsi="Calibri" w:cs="Times"/>
+          <w:color w:val="000000"/>
+        </w:rPr>
+      </w:pPr>
+      <w:r>
+        <w:rPr>
+          <w:rFonts w:ascii="Calibri" w:hAnsi="Calibri" w:cs="Times"/>
+          <w:color w:val="000000"/>
+        </w:rPr>
+        <w:t>As I write this article I have come to realise that there is a subtle difference in automated testing vs test automation, but we can talk about that another time…</w:t>
+      </w:r>
     </w:p>
     <w:sectPr>
       <w:pgSz w:w="12240" w:h="15840"/>
@@ -2284,6 +2240,7 @@
   <w:style w:type="character" w:default="1" w:styleId="DefaultParagraphFont">
     <w:name w:val="Default Paragraph Font"/>
     <w:uiPriority w:val="1"/>
+    <w:semiHidden/>
     <w:unhideWhenUsed/>
   </w:style>
   <w:style w:type="table" w:default="1" w:styleId="TableNormal">

</xml_diff>